<commit_message>
FIBI-0 | Updated Ideas to Evolve with a new feature
</commit_message>
<xml_diff>
--- a/Fibi_IdeasToEvolve_v0.1.docx
+++ b/Fibi_IdeasToEvolve_v0.1.docx
@@ -64,7 +64,6 @@
                                   <w:szCs w:val="80"/>
                                 </w:rPr>
                               </w:pPr>
-                              <w:proofErr w:type="spellStart"/>
                               <w:r>
                                 <w:rPr>
                                   <w:color w:val="FFFFFF" w:themeColor="background1"/>
@@ -73,7 +72,6 @@
                                 </w:rPr>
                                 <w:t>FIBI_IdeasToEvolve</w:t>
                               </w:r>
-                              <w:proofErr w:type="spellEnd"/>
                             </w:p>
                           </w:sdtContent>
                         </w:sdt>
@@ -152,27 +150,13 @@
                                 <w:rPr>
                                   <w:color w:val="FFFFFF" w:themeColor="background1"/>
                                 </w:rPr>
-                                <w:t xml:space="preserve">a stepping </w:t>
-                              </w:r>
-                              <w:proofErr w:type="gramStart"/>
-                              <w:r>
-                                <w:rPr>
-                                  <w:color w:val="FFFFFF" w:themeColor="background1"/>
-                                </w:rPr>
-                                <w:t xml:space="preserve">stone </w:t>
+                                <w:t xml:space="preserve">a stepping stone </w:t>
                               </w:r>
                               <w:r>
                                 <w:rPr>
                                   <w:color w:val="FFFFFF" w:themeColor="background1"/>
                                 </w:rPr>
-                                <w:t>,</w:t>
-                              </w:r>
-                              <w:proofErr w:type="gramEnd"/>
-                              <w:r>
-                                <w:rPr>
-                                  <w:color w:val="FFFFFF" w:themeColor="background1"/>
-                                </w:rPr>
-                                <w:t xml:space="preserve"> this document helps in gathering any kind of ideas and finalizing the tasks for the development</w:t>
+                                <w:t>, this document helps in gathering any kind of ideas and finalizing the tasks for the development</w:t>
                               </w:r>
                             </w:p>
                           </w:sdtContent>
@@ -428,42 +412,18 @@
           <w:sz w:val="26"/>
           <w:szCs w:val="26"/>
         </w:rPr>
-        <w:t>1) User registration/</w:t>
-      </w:r>
-      <w:proofErr w:type="gramStart"/>
-      <w:r>
-        <w:rPr>
-          <w:rFonts w:asciiTheme="majorHAnsi" w:eastAsiaTheme="majorEastAsia" w:hAnsiTheme="majorHAnsi" w:cstheme="majorBidi"/>
-          <w:b/>
-          <w:bCs/>
-          <w:color w:val="4F81BD" w:themeColor="accent1"/>
-          <w:sz w:val="26"/>
-          <w:szCs w:val="26"/>
-        </w:rPr>
-        <w:t>signup</w:t>
-      </w:r>
-      <w:r>
-        <w:rPr>
-          <w:rFonts w:asciiTheme="majorHAnsi" w:eastAsiaTheme="majorEastAsia" w:hAnsiTheme="majorHAnsi" w:cstheme="majorBidi"/>
-          <w:b/>
-          <w:bCs/>
-          <w:color w:val="4F81BD" w:themeColor="accent1"/>
-          <w:sz w:val="26"/>
-          <w:szCs w:val="26"/>
-        </w:rPr>
-        <w:t xml:space="preserve">  (</w:t>
-      </w:r>
-      <w:proofErr w:type="gramEnd"/>
-      <w:r>
-        <w:rPr>
-          <w:rFonts w:asciiTheme="majorHAnsi" w:eastAsiaTheme="majorEastAsia" w:hAnsiTheme="majorHAnsi" w:cstheme="majorBidi"/>
-          <w:b/>
-          <w:bCs/>
-          <w:color w:val="4F81BD" w:themeColor="accent1"/>
-          <w:sz w:val="26"/>
-          <w:szCs w:val="26"/>
-        </w:rPr>
-        <w:t xml:space="preserve"> Must for POC )</w:t>
+        <w:t>1) User registration/signup</w:t>
+      </w:r>
+      <w:r>
+        <w:rPr>
+          <w:rFonts w:asciiTheme="majorHAnsi" w:eastAsiaTheme="majorEastAsia" w:hAnsiTheme="majorHAnsi" w:cstheme="majorBidi"/>
+          <w:b/>
+          <w:bCs/>
+          <w:color w:val="4F81BD" w:themeColor="accent1"/>
+          <w:sz w:val="26"/>
+          <w:szCs w:val="26"/>
+        </w:rPr>
+        <w:t xml:space="preserve">  ( Must for POC )</w:t>
       </w:r>
       <w:r>
         <w:rPr>
@@ -620,39 +580,8 @@
           <w:sz w:val="24"/>
           <w:szCs w:val="24"/>
         </w:rPr>
-        <w:t xml:space="preserve">Differentiating between Room seeker and </w:t>
-      </w:r>
-      <w:proofErr w:type="gramStart"/>
-      <w:r>
-        <w:rPr>
-          <w:rFonts w:asciiTheme="majorHAnsi" w:eastAsiaTheme="majorEastAsia" w:hAnsiTheme="majorHAnsi" w:cstheme="majorBidi"/>
-          <w:bCs/>
-          <w:sz w:val="24"/>
-          <w:szCs w:val="24"/>
-        </w:rPr>
-        <w:t>Advertiser ?</w:t>
-      </w:r>
-      <w:proofErr w:type="gramEnd"/>
-      <w:r>
-        <w:rPr>
-          <w:rFonts w:asciiTheme="majorHAnsi" w:eastAsiaTheme="majorEastAsia" w:hAnsiTheme="majorHAnsi" w:cstheme="majorBidi"/>
-          <w:bCs/>
-          <w:sz w:val="24"/>
-          <w:szCs w:val="24"/>
-        </w:rPr>
-        <w:t xml:space="preserve"> – Should we need </w:t>
-      </w:r>
-      <w:proofErr w:type="gramStart"/>
-      <w:r>
-        <w:rPr>
-          <w:rFonts w:asciiTheme="majorHAnsi" w:eastAsiaTheme="majorEastAsia" w:hAnsiTheme="majorHAnsi" w:cstheme="majorBidi"/>
-          <w:bCs/>
-          <w:sz w:val="24"/>
-          <w:szCs w:val="24"/>
-        </w:rPr>
-        <w:t>this ?</w:t>
-      </w:r>
-      <w:proofErr w:type="gramEnd"/>
+        <w:t>Differentiating between Room seeker and Advertiser ? – Should we need this ?</w:t>
+      </w:r>
     </w:p>
     <w:p>
       <w:pPr>
@@ -724,27 +653,7 @@
           <w:sz w:val="24"/>
           <w:szCs w:val="24"/>
         </w:rPr>
-        <w:t xml:space="preserve"> the same user might have mappings/relation with our other </w:t>
-      </w:r>
-      <w:proofErr w:type="gramStart"/>
-      <w:r>
-        <w:rPr>
-          <w:rFonts w:asciiTheme="majorHAnsi" w:eastAsiaTheme="majorEastAsia" w:hAnsiTheme="majorHAnsi" w:cstheme="majorBidi"/>
-          <w:bCs/>
-          <w:sz w:val="24"/>
-          <w:szCs w:val="24"/>
-        </w:rPr>
-        <w:t>objects(</w:t>
-      </w:r>
-      <w:proofErr w:type="gramEnd"/>
-      <w:r>
-        <w:rPr>
-          <w:rFonts w:asciiTheme="majorHAnsi" w:eastAsiaTheme="majorEastAsia" w:hAnsiTheme="majorHAnsi" w:cstheme="majorBidi"/>
-          <w:bCs/>
-          <w:sz w:val="24"/>
-          <w:szCs w:val="24"/>
-        </w:rPr>
-        <w:t xml:space="preserve">selling used items, keeping track of restaurants etc.,)  </w:t>
+        <w:t xml:space="preserve"> the same user might have mappings/relation with our other objects(selling used items, keeping track of restaurants etc.,)  </w:t>
       </w:r>
       <w:r>
         <w:rPr>
@@ -787,55 +696,7 @@
           <w:sz w:val="26"/>
           <w:szCs w:val="26"/>
         </w:rPr>
-        <w:t xml:space="preserve"> </w:t>
-      </w:r>
-      <w:proofErr w:type="gramStart"/>
-      <w:r>
-        <w:rPr>
-          <w:rFonts w:asciiTheme="majorHAnsi" w:eastAsiaTheme="majorEastAsia" w:hAnsiTheme="majorHAnsi" w:cstheme="majorBidi"/>
-          <w:b/>
-          <w:bCs/>
-          <w:color w:val="4F81BD" w:themeColor="accent1"/>
-          <w:sz w:val="26"/>
-          <w:szCs w:val="26"/>
-        </w:rPr>
-        <w:t>( Local</w:t>
-      </w:r>
-      <w:proofErr w:type="gramEnd"/>
-      <w:r>
-        <w:rPr>
-          <w:rFonts w:asciiTheme="majorHAnsi" w:eastAsiaTheme="majorEastAsia" w:hAnsiTheme="majorHAnsi" w:cstheme="majorBidi"/>
-          <w:b/>
-          <w:bCs/>
-          <w:color w:val="4F81BD" w:themeColor="accent1"/>
-          <w:sz w:val="26"/>
-          <w:szCs w:val="26"/>
-        </w:rPr>
-        <w:t xml:space="preserve"> auth for POC, </w:t>
-      </w:r>
-      <w:proofErr w:type="spellStart"/>
-      <w:r>
-        <w:rPr>
-          <w:rFonts w:asciiTheme="majorHAnsi" w:eastAsiaTheme="majorEastAsia" w:hAnsiTheme="majorHAnsi" w:cstheme="majorBidi"/>
-          <w:b/>
-          <w:bCs/>
-          <w:color w:val="4F81BD" w:themeColor="accent1"/>
-          <w:sz w:val="26"/>
-          <w:szCs w:val="26"/>
-        </w:rPr>
-        <w:t>Oauth</w:t>
-      </w:r>
-      <w:proofErr w:type="spellEnd"/>
-      <w:r>
-        <w:rPr>
-          <w:rFonts w:asciiTheme="majorHAnsi" w:eastAsiaTheme="majorEastAsia" w:hAnsiTheme="majorHAnsi" w:cstheme="majorBidi"/>
-          <w:b/>
-          <w:bCs/>
-          <w:color w:val="4F81BD" w:themeColor="accent1"/>
-          <w:sz w:val="26"/>
-          <w:szCs w:val="26"/>
-        </w:rPr>
-        <w:t>/SSO for MAIN)</w:t>
+        <w:t xml:space="preserve"> ( Local auth for POC, Oauth/SSO for MAIN)</w:t>
       </w:r>
     </w:p>
     <w:p>
@@ -907,19 +768,8 @@
           <w:sz w:val="24"/>
           <w:szCs w:val="24"/>
         </w:rPr>
-        <w:t xml:space="preserve">Login as Room Seeker / </w:t>
-      </w:r>
-      <w:proofErr w:type="gramStart"/>
-      <w:r>
-        <w:rPr>
-          <w:rFonts w:asciiTheme="majorHAnsi" w:eastAsiaTheme="majorEastAsia" w:hAnsiTheme="majorHAnsi" w:cstheme="majorBidi"/>
-          <w:bCs/>
-          <w:sz w:val="24"/>
-          <w:szCs w:val="24"/>
-        </w:rPr>
-        <w:t>Advertiser ?</w:t>
-      </w:r>
-      <w:proofErr w:type="gramEnd"/>
+        <w:t>Login as Room Seeker / Advertiser ?</w:t>
+      </w:r>
       <w:r>
         <w:rPr>
           <w:rFonts w:asciiTheme="majorHAnsi" w:eastAsiaTheme="majorEastAsia" w:hAnsiTheme="majorHAnsi" w:cstheme="majorBidi"/>
@@ -998,36 +848,16 @@
           <w:sz w:val="24"/>
           <w:szCs w:val="24"/>
         </w:rPr>
-        <w:t xml:space="preserve">Can user switch to diff country and view </w:t>
-      </w:r>
-      <w:proofErr w:type="gramStart"/>
-      <w:r>
-        <w:rPr>
-          <w:rFonts w:asciiTheme="majorHAnsi" w:eastAsiaTheme="majorEastAsia" w:hAnsiTheme="majorHAnsi" w:cstheme="majorBidi"/>
-          <w:bCs/>
-          <w:sz w:val="24"/>
-          <w:szCs w:val="24"/>
-        </w:rPr>
-        <w:t xml:space="preserve">corresponding  </w:t>
-      </w:r>
-      <w:r>
-        <w:rPr>
-          <w:rFonts w:asciiTheme="majorHAnsi" w:eastAsiaTheme="majorEastAsia" w:hAnsiTheme="majorHAnsi" w:cstheme="majorBidi"/>
-          <w:bCs/>
-          <w:sz w:val="24"/>
-          <w:szCs w:val="24"/>
-        </w:rPr>
-        <w:t>details</w:t>
-      </w:r>
-      <w:proofErr w:type="gramEnd"/>
-      <w:r>
-        <w:rPr>
-          <w:rFonts w:asciiTheme="majorHAnsi" w:eastAsiaTheme="majorEastAsia" w:hAnsiTheme="majorHAnsi" w:cstheme="majorBidi"/>
-          <w:bCs/>
-          <w:sz w:val="24"/>
-          <w:szCs w:val="24"/>
-        </w:rPr>
-        <w:t>? – not for POC</w:t>
+        <w:t xml:space="preserve">Can user switch to diff country and view corresponding  </w:t>
+      </w:r>
+      <w:r>
+        <w:rPr>
+          <w:rFonts w:asciiTheme="majorHAnsi" w:eastAsiaTheme="majorEastAsia" w:hAnsiTheme="majorHAnsi" w:cstheme="majorBidi"/>
+          <w:bCs/>
+          <w:sz w:val="24"/>
+          <w:szCs w:val="24"/>
+        </w:rPr>
+        <w:t>details? – not for POC</w:t>
       </w:r>
     </w:p>
     <w:p>
@@ -1072,21 +902,8 @@
           <w:sz w:val="26"/>
           <w:szCs w:val="26"/>
         </w:rPr>
-        <w:t xml:space="preserve"> </w:t>
-      </w:r>
-      <w:proofErr w:type="gramStart"/>
-      <w:r>
-        <w:rPr>
-          <w:rFonts w:asciiTheme="majorHAnsi" w:eastAsiaTheme="majorEastAsia" w:hAnsiTheme="majorHAnsi" w:cstheme="majorBidi"/>
-          <w:b/>
-          <w:bCs/>
-          <w:color w:val="4F81BD" w:themeColor="accent1"/>
-          <w:sz w:val="26"/>
-          <w:szCs w:val="26"/>
-        </w:rPr>
-        <w:t>in ?</w:t>
-      </w:r>
-      <w:proofErr w:type="gramEnd"/>
+        <w:t xml:space="preserve"> in ?</w:t>
+      </w:r>
     </w:p>
     <w:p>
       <w:pPr>
@@ -1617,19 +1434,8 @@
           <w:sz w:val="24"/>
           <w:szCs w:val="24"/>
         </w:rPr>
-        <w:t xml:space="preserve">Chat </w:t>
-      </w:r>
-      <w:proofErr w:type="gramStart"/>
-      <w:r>
-        <w:rPr>
-          <w:rFonts w:asciiTheme="majorHAnsi" w:eastAsiaTheme="majorEastAsia" w:hAnsiTheme="majorHAnsi" w:cstheme="majorBidi"/>
-          <w:bCs/>
-          <w:sz w:val="24"/>
-          <w:szCs w:val="24"/>
-        </w:rPr>
-        <w:t>facility ?</w:t>
-      </w:r>
-      <w:proofErr w:type="gramEnd"/>
+        <w:t>Chat facility ?</w:t>
+      </w:r>
     </w:p>
     <w:p>
       <w:pPr>
@@ -1747,47 +1553,7 @@
           <w:sz w:val="24"/>
           <w:szCs w:val="24"/>
         </w:rPr>
-        <w:t xml:space="preserve">Option to check menu with cost of food </w:t>
-      </w:r>
-      <w:proofErr w:type="gramStart"/>
-      <w:r>
-        <w:rPr>
-          <w:rFonts w:asciiTheme="majorHAnsi" w:eastAsiaTheme="majorEastAsia" w:hAnsiTheme="majorHAnsi" w:cstheme="majorBidi"/>
-          <w:bCs/>
-          <w:sz w:val="24"/>
-          <w:szCs w:val="24"/>
-        </w:rPr>
-        <w:t>items  -</w:t>
-      </w:r>
-      <w:proofErr w:type="gramEnd"/>
-      <w:r>
-        <w:rPr>
-          <w:rFonts w:asciiTheme="majorHAnsi" w:eastAsiaTheme="majorEastAsia" w:hAnsiTheme="majorHAnsi" w:cstheme="majorBidi"/>
-          <w:bCs/>
-          <w:sz w:val="24"/>
-          <w:szCs w:val="24"/>
-        </w:rPr>
-        <w:t xml:space="preserve"> how feasible is that? </w:t>
-      </w:r>
-      <w:proofErr w:type="gramStart"/>
-      <w:r>
-        <w:rPr>
-          <w:rFonts w:asciiTheme="majorHAnsi" w:eastAsiaTheme="majorEastAsia" w:hAnsiTheme="majorHAnsi" w:cstheme="majorBidi"/>
-          <w:bCs/>
-          <w:sz w:val="24"/>
-          <w:szCs w:val="24"/>
-        </w:rPr>
-        <w:t>how</w:t>
-      </w:r>
-      <w:proofErr w:type="gramEnd"/>
-      <w:r>
-        <w:rPr>
-          <w:rFonts w:asciiTheme="majorHAnsi" w:eastAsiaTheme="majorEastAsia" w:hAnsiTheme="majorHAnsi" w:cstheme="majorBidi"/>
-          <w:bCs/>
-          <w:sz w:val="24"/>
-          <w:szCs w:val="24"/>
-        </w:rPr>
-        <w:t xml:space="preserve"> to get the information?          </w:t>
+        <w:t xml:space="preserve">Option to check menu with cost of food items  - how feasible is that? how to get the information?          </w:t>
       </w:r>
     </w:p>
     <w:p>
@@ -1834,49 +1600,224 @@
     </w:p>
     <w:p>
       <w:pPr>
-        <w:rPr>
-          <w:rFonts w:asciiTheme="majorHAnsi" w:eastAsiaTheme="majorEastAsia" w:hAnsiTheme="majorHAnsi" w:cstheme="majorBidi"/>
-          <w:b/>
-          <w:bCs/>
-          <w:color w:val="4F81BD" w:themeColor="accent1"/>
-          <w:sz w:val="26"/>
-          <w:szCs w:val="26"/>
-        </w:rPr>
-      </w:pPr>
-      <w:r>
-        <w:rPr>
-          <w:rFonts w:asciiTheme="majorHAnsi" w:eastAsiaTheme="majorEastAsia" w:hAnsiTheme="majorHAnsi" w:cstheme="majorBidi"/>
-          <w:b/>
-          <w:bCs/>
-          <w:color w:val="4F81BD" w:themeColor="accent1"/>
-          <w:sz w:val="26"/>
-          <w:szCs w:val="26"/>
-        </w:rPr>
-        <w:t xml:space="preserve">     4) Group chat (Broadcasting - based on </w:t>
-      </w:r>
-      <w:proofErr w:type="gramStart"/>
-      <w:r>
-        <w:rPr>
-          <w:rFonts w:asciiTheme="majorHAnsi" w:eastAsiaTheme="majorEastAsia" w:hAnsiTheme="majorHAnsi" w:cstheme="majorBidi"/>
-          <w:b/>
-          <w:bCs/>
-          <w:color w:val="4F81BD" w:themeColor="accent1"/>
-          <w:sz w:val="26"/>
-          <w:szCs w:val="26"/>
-        </w:rPr>
-        <w:t>locality ?????</w:t>
-      </w:r>
-      <w:proofErr w:type="gramEnd"/>
-      <w:r>
-        <w:rPr>
-          <w:rFonts w:asciiTheme="majorHAnsi" w:eastAsiaTheme="majorEastAsia" w:hAnsiTheme="majorHAnsi" w:cstheme="majorBidi"/>
-          <w:b/>
-          <w:bCs/>
-          <w:color w:val="4F81BD" w:themeColor="accent1"/>
-          <w:sz w:val="26"/>
-          <w:szCs w:val="26"/>
-        </w:rPr>
-        <w:t xml:space="preserve"> ) </w:t>
+        <w:shd w:val="clear" w:color="auto" w:fill="FFFFFF"/>
+        <w:spacing w:line="255" w:lineRule="atLeast"/>
+        <w:rPr>
+          <w:rFonts w:asciiTheme="majorHAnsi" w:eastAsiaTheme="majorEastAsia" w:hAnsiTheme="majorHAnsi" w:cstheme="majorBidi"/>
+          <w:b/>
+          <w:bCs/>
+          <w:color w:val="4F81BD" w:themeColor="accent1"/>
+          <w:sz w:val="26"/>
+          <w:szCs w:val="26"/>
+        </w:rPr>
+      </w:pPr>
+      <w:r>
+        <w:rPr>
+          <w:rFonts w:asciiTheme="majorHAnsi" w:eastAsiaTheme="majorEastAsia" w:hAnsiTheme="majorHAnsi" w:cstheme="majorBidi"/>
+          <w:bCs/>
+          <w:sz w:val="24"/>
+          <w:szCs w:val="24"/>
+        </w:rPr>
+        <w:t xml:space="preserve">     </w:t>
+      </w:r>
+      <w:r>
+        <w:rPr>
+          <w:rFonts w:asciiTheme="majorHAnsi" w:eastAsiaTheme="majorEastAsia" w:hAnsiTheme="majorHAnsi" w:cstheme="majorBidi"/>
+          <w:b/>
+          <w:bCs/>
+          <w:color w:val="4F81BD" w:themeColor="accent1"/>
+          <w:sz w:val="26"/>
+          <w:szCs w:val="26"/>
+        </w:rPr>
+        <w:t xml:space="preserve">4) </w:t>
+      </w:r>
+      <w:r>
+        <w:rPr>
+          <w:rFonts w:asciiTheme="majorHAnsi" w:eastAsiaTheme="majorEastAsia" w:hAnsiTheme="majorHAnsi" w:cstheme="majorBidi"/>
+          <w:b/>
+          <w:bCs/>
+          <w:color w:val="4F81BD" w:themeColor="accent1"/>
+          <w:sz w:val="26"/>
+          <w:szCs w:val="26"/>
+        </w:rPr>
+        <w:t>Transfer things</w:t>
+      </w:r>
+      <w:r>
+        <w:rPr>
+          <w:rFonts w:asciiTheme="majorHAnsi" w:eastAsiaTheme="majorEastAsia" w:hAnsiTheme="majorHAnsi" w:cstheme="majorBidi"/>
+          <w:b/>
+          <w:bCs/>
+          <w:color w:val="4F81BD" w:themeColor="accent1"/>
+          <w:sz w:val="26"/>
+          <w:szCs w:val="26"/>
+        </w:rPr>
+        <w:t xml:space="preserve"> to your place</w:t>
+      </w:r>
+    </w:p>
+    <w:p>
+      <w:pPr>
+        <w:pStyle w:val="ListParagraph"/>
+        <w:numPr>
+          <w:ilvl w:val="0"/>
+          <w:numId w:val="2"/>
+        </w:numPr>
+        <w:rPr>
+          <w:rFonts w:asciiTheme="majorHAnsi" w:eastAsiaTheme="majorEastAsia" w:hAnsiTheme="majorHAnsi" w:cstheme="majorBidi"/>
+          <w:bCs/>
+          <w:sz w:val="24"/>
+          <w:szCs w:val="24"/>
+        </w:rPr>
+      </w:pPr>
+      <w:r>
+        <w:rPr>
+          <w:rFonts w:asciiTheme="majorHAnsi" w:eastAsiaTheme="majorEastAsia" w:hAnsiTheme="majorHAnsi" w:cstheme="majorBidi"/>
+          <w:bCs/>
+          <w:sz w:val="24"/>
+          <w:szCs w:val="24"/>
+        </w:rPr>
+        <w:t>With the support of Community/Group option, we can bring in the feature to send / receive any things to and fro India or any countries</w:t>
+      </w:r>
+    </w:p>
+    <w:p>
+      <w:pPr>
+        <w:pStyle w:val="ListParagraph"/>
+        <w:ind w:left="870"/>
+        <w:rPr>
+          <w:rFonts w:asciiTheme="majorHAnsi" w:eastAsiaTheme="majorEastAsia" w:hAnsiTheme="majorHAnsi" w:cstheme="majorBidi"/>
+          <w:bCs/>
+          <w:sz w:val="24"/>
+          <w:szCs w:val="24"/>
+        </w:rPr>
+      </w:pPr>
+    </w:p>
+    <w:p>
+      <w:pPr>
+        <w:pStyle w:val="ListParagraph"/>
+        <w:numPr>
+          <w:ilvl w:val="0"/>
+          <w:numId w:val="2"/>
+        </w:numPr>
+        <w:rPr>
+          <w:rFonts w:asciiTheme="majorHAnsi" w:eastAsiaTheme="majorEastAsia" w:hAnsiTheme="majorHAnsi" w:cstheme="majorBidi"/>
+          <w:bCs/>
+          <w:sz w:val="24"/>
+          <w:szCs w:val="24"/>
+        </w:rPr>
+      </w:pPr>
+      <w:r>
+        <w:rPr>
+          <w:rFonts w:asciiTheme="majorHAnsi" w:eastAsiaTheme="majorEastAsia" w:hAnsiTheme="majorHAnsi" w:cstheme="majorBidi"/>
+          <w:bCs/>
+          <w:sz w:val="24"/>
+          <w:szCs w:val="24"/>
+        </w:rPr>
+        <w:t>For E.g: I would like to send over the dress which I have taken in USA for my child who is living in India(Bangalore). But I can travel only after six months. In this case, he would be seeking the</w:t>
+      </w:r>
+      <w:r>
+        <w:rPr>
+          <w:rFonts w:asciiTheme="majorHAnsi" w:eastAsiaTheme="majorEastAsia" w:hAnsiTheme="majorHAnsi" w:cstheme="majorBidi"/>
+          <w:bCs/>
+          <w:sz w:val="24"/>
+          <w:szCs w:val="24"/>
+        </w:rPr>
+        <w:t xml:space="preserve"> community by posting his requesr</w:t>
+      </w:r>
+      <w:r>
+        <w:rPr>
+          <w:rFonts w:asciiTheme="majorHAnsi" w:eastAsiaTheme="majorEastAsia" w:hAnsiTheme="majorHAnsi" w:cstheme="majorBidi"/>
+          <w:bCs/>
+          <w:sz w:val="24"/>
+          <w:szCs w:val="24"/>
+        </w:rPr>
+        <w:t xml:space="preserve"> and </w:t>
+      </w:r>
+      <w:r>
+        <w:rPr>
+          <w:rFonts w:asciiTheme="majorHAnsi" w:eastAsiaTheme="majorEastAsia" w:hAnsiTheme="majorHAnsi" w:cstheme="majorBidi"/>
+          <w:bCs/>
+          <w:sz w:val="24"/>
+          <w:szCs w:val="24"/>
+        </w:rPr>
+        <w:t>he can search</w:t>
+      </w:r>
+      <w:r>
+        <w:rPr>
+          <w:rFonts w:asciiTheme="majorHAnsi" w:eastAsiaTheme="majorEastAsia" w:hAnsiTheme="majorHAnsi" w:cstheme="majorBidi"/>
+          <w:bCs/>
+          <w:sz w:val="24"/>
+          <w:szCs w:val="24"/>
+        </w:rPr>
+        <w:t xml:space="preserve"> for anyone in USA who is going to travel shortly to India( Bangalore or nearby).</w:t>
+      </w:r>
+      <w:r>
+        <w:rPr>
+          <w:rFonts w:asciiTheme="majorHAnsi" w:eastAsiaTheme="majorEastAsia" w:hAnsiTheme="majorHAnsi" w:cstheme="majorBidi"/>
+          <w:bCs/>
+          <w:sz w:val="24"/>
+          <w:szCs w:val="24"/>
+        </w:rPr>
+        <w:t>Later h</w:t>
+      </w:r>
+      <w:r>
+        <w:rPr>
+          <w:rFonts w:asciiTheme="majorHAnsi" w:eastAsiaTheme="majorEastAsia" w:hAnsiTheme="majorHAnsi" w:cstheme="majorBidi"/>
+          <w:bCs/>
+          <w:sz w:val="24"/>
+          <w:szCs w:val="24"/>
+        </w:rPr>
+        <w:t>e just sends a r</w:t>
+      </w:r>
+      <w:r>
+        <w:rPr>
+          <w:rFonts w:asciiTheme="majorHAnsi" w:eastAsiaTheme="majorEastAsia" w:hAnsiTheme="majorHAnsi" w:cstheme="majorBidi"/>
+          <w:bCs/>
+          <w:sz w:val="24"/>
+          <w:szCs w:val="24"/>
+        </w:rPr>
+        <w:t>equest to him and they can colla</w:t>
+      </w:r>
+      <w:r>
+        <w:rPr>
+          <w:rFonts w:asciiTheme="majorHAnsi" w:eastAsiaTheme="majorEastAsia" w:hAnsiTheme="majorHAnsi" w:cstheme="majorBidi"/>
+          <w:bCs/>
+          <w:sz w:val="24"/>
+          <w:szCs w:val="24"/>
+        </w:rPr>
+        <w:t>borate each other</w:t>
+      </w:r>
+    </w:p>
+    <w:p>
+      <w:pPr>
+        <w:rPr>
+          <w:rFonts w:asciiTheme="majorHAnsi" w:eastAsiaTheme="majorEastAsia" w:hAnsiTheme="majorHAnsi" w:cstheme="majorBidi"/>
+          <w:b/>
+          <w:bCs/>
+          <w:color w:val="4F81BD" w:themeColor="accent1"/>
+          <w:sz w:val="26"/>
+          <w:szCs w:val="26"/>
+        </w:rPr>
+      </w:pPr>
+      <w:r>
+        <w:rPr>
+          <w:rFonts w:asciiTheme="majorHAnsi" w:eastAsiaTheme="majorEastAsia" w:hAnsiTheme="majorHAnsi" w:cstheme="majorBidi"/>
+          <w:b/>
+          <w:bCs/>
+          <w:color w:val="4F81BD" w:themeColor="accent1"/>
+          <w:sz w:val="26"/>
+          <w:szCs w:val="26"/>
+        </w:rPr>
+        <w:t xml:space="preserve">     5</w:t>
+      </w:r>
+      <w:r>
+        <w:rPr>
+          <w:rFonts w:asciiTheme="majorHAnsi" w:eastAsiaTheme="majorEastAsia" w:hAnsiTheme="majorHAnsi" w:cstheme="majorBidi"/>
+          <w:b/>
+          <w:bCs/>
+          <w:color w:val="4F81BD" w:themeColor="accent1"/>
+          <w:sz w:val="26"/>
+          <w:szCs w:val="26"/>
+        </w:rPr>
+        <w:t xml:space="preserve">) Group chat (Broadcasting - based on locality ????? ) </w:t>
       </w:r>
     </w:p>
     <w:p>
@@ -3963,54 +3904,25 @@
         </w:p>
       </w:docPartBody>
     </w:docPart>
-    <w:docPart>
-      <w:docPartPr>
-        <w:name w:val="F02103916ECE47AF8505D88428E05B30"/>
-        <w:category>
-          <w:name w:val="General"/>
-          <w:gallery w:val="placeholder"/>
-        </w:category>
-        <w:types>
-          <w:type w:val="bbPlcHdr"/>
-        </w:types>
-        <w:behaviors>
-          <w:behavior w:val="content"/>
-        </w:behaviors>
-        <w:guid w:val="{90B078A0-C23E-4FCD-B94F-46793B42C5DC}"/>
-      </w:docPartPr>
-      <w:docPartBody>
-        <w:p>
-          <w:pPr>
-            <w:pStyle w:val="F02103916ECE47AF8505D88428E05B30"/>
-          </w:pPr>
-          <w:r>
-            <w:rPr>
-              <w:color w:val="FFFFFF" w:themeColor="background1"/>
-            </w:rPr>
-            <w:t>[Pick the date]</w:t>
-          </w:r>
-        </w:p>
-      </w:docPartBody>
-    </w:docPart>
   </w:docParts>
 </w:glossaryDocument>
 </file>
 
 <file path=word/glossary/fontTable.xml><?xml version="1.0" encoding="utf-8"?>
 <w:fonts xmlns:r="http://schemas.openxmlformats.org/officeDocument/2006/relationships" xmlns:w="http://schemas.openxmlformats.org/wordprocessingml/2006/main">
+  <w:font w:name="Cambria">
+    <w:panose1 w:val="02040503050406030204"/>
+    <w:charset w:val="00"/>
+    <w:family w:val="roman"/>
+    <w:pitch w:val="variable"/>
+    <w:sig w:usb0="E00002FF" w:usb1="400004FF" w:usb2="00000000" w:usb3="00000000" w:csb0="0000019F" w:csb1="00000000"/>
+  </w:font>
   <w:font w:name="Times New Roman">
     <w:panose1 w:val="02020603050405020304"/>
     <w:charset w:val="00"/>
     <w:family w:val="roman"/>
     <w:pitch w:val="variable"/>
     <w:sig w:usb0="E0002EFF" w:usb1="C0007843" w:usb2="00000009" w:usb3="00000000" w:csb0="000001FF" w:csb1="00000000"/>
-  </w:font>
-  <w:font w:name="Cambria">
-    <w:panose1 w:val="02040503050406030204"/>
-    <w:charset w:val="00"/>
-    <w:family w:val="roman"/>
-    <w:pitch w:val="variable"/>
-    <w:sig w:usb0="E00002FF" w:usb1="400004FF" w:usb2="00000000" w:usb3="00000000" w:csb0="0000019F" w:csb1="00000000"/>
   </w:font>
   <w:font w:name="Courier New">
     <w:panose1 w:val="02070309020205020404"/>
@@ -4044,8 +3956,9 @@
     <w:panose1 w:val="020B0604030504040204"/>
     <w:charset w:val="00"/>
     <w:family w:val="swiss"/>
+    <w:notTrueType/>
     <w:pitch w:val="variable"/>
-    <w:sig w:usb0="E1002EFF" w:usb1="C000605B" w:usb2="00000029" w:usb3="00000000" w:csb0="000101FF" w:csb1="00000000"/>
+    <w:sig w:usb0="00000003" w:usb1="00000000" w:usb2="00000000" w:usb3="00000000" w:csb0="00000001" w:csb1="00000000"/>
   </w:font>
 </w:fonts>
 </file>
@@ -4061,6 +3974,7 @@
   <w:rsids>
     <w:rsidRoot w:val="00D527CF"/>
     <w:rsid w:val="006A025C"/>
+    <w:rsid w:val="007F0191"/>
     <w:rsid w:val="00D527CF"/>
   </w:rsids>
   <m:mathPr>
@@ -4242,6 +4156,7 @@
   <w:style w:type="paragraph" w:default="1" w:styleId="Normal">
     <w:name w:val="Normal"/>
     <w:qFormat/>
+    <w:rsid w:val="007F0191"/>
   </w:style>
   <w:style w:type="character" w:default="1" w:styleId="DefaultParagraphFont">
     <w:name w:val="Default Paragraph Font"/>

</xml_diff>